<commit_message>
feed forward description added
</commit_message>
<xml_diff>
--- a/assignment_report_ann.docx
+++ b/assignment_report_ann.docx
@@ -124,7 +124,13 @@
         <w:jc w:val="both"/>
       </w:pPr>
       <w:r>
-        <w:t>From the description we can see that the ANN had to be trained for a regression task. Since the number of inputs and outputs were both small, a multi-layer perceptron</w:t>
+        <w:t xml:space="preserve">From the description we can see that the ANN had to be trained for a regression task. </w:t>
+      </w:r>
+      <w:r>
+        <w:t xml:space="preserve">Moreover, since we know the desired output for each training sample, this is a supervised learning problem. </w:t>
+      </w:r>
+      <w:r>
+        <w:t>Since the number of inputs and outputs were both small, a multi-layer perceptron</w:t>
       </w:r>
       <w:r>
         <w:t xml:space="preserve"> with error back-propagation (MLP – BP)</w:t>
@@ -150,6 +156,7 @@
         <w:t>Implementation of MLP – BP</w:t>
       </w:r>
     </w:p>
+    <w:p/>
     <w:p>
       <w:r>
         <w:t xml:space="preserve">The algorithm was implemented in C++. </w:t>
@@ -199,6 +206,12 @@
         </w:rPr>
         <w:t>.</w:t>
       </w:r>
+      <w:r>
+        <w:rPr>
+          <w:b/>
+        </w:rPr>
+        <w:t xml:space="preserve"> </w:t>
+      </w:r>
     </w:p>
     <w:p>
       <w:pPr>
@@ -224,7 +237,11 @@
         <w:t xml:space="preserve"> in the input layer</w:t>
       </w:r>
       <w:r>
-        <w:t>. We add one input node with a value of 1 as a bias node. This is to ensure that we can access solutions which do not always pass through the origin.</w:t>
+        <w:t xml:space="preserve">. We add one input node with a value of 1 as a bias node. This is to ensure that we can access solutions which do not always pass </w:t>
+      </w:r>
+      <w:r>
+        <w:lastRenderedPageBreak/>
+        <w:t>through the origin.</w:t>
       </w:r>
       <w:r>
         <w:t xml:space="preserve">  Input nodes were represented</w:t>
@@ -254,7 +271,6 @@
         </w:numPr>
       </w:pPr>
       <w:r>
-        <w:lastRenderedPageBreak/>
         <w:t>Hidden layer</w:t>
       </w:r>
       <w:r>
@@ -276,28 +292,43 @@
         <w:rPr>
           <w:b/>
         </w:rPr>
-        <w:t>hid</w:t>
+        <w:t>hid_vec</w:t>
+      </w:r>
+      <w:r>
+        <w:t xml:space="preserve">’ of the type </w:t>
+      </w:r>
+      <w:r>
+        <w:t>Vector&lt;double&gt;. This representation was useful as it did not need us to know the number of hidden nodes in advance.</w:t>
+      </w:r>
+      <w:r>
+        <w:t xml:space="preserve"> </w:t>
+      </w:r>
+    </w:p>
+    <w:p>
+      <w:pPr>
+        <w:pStyle w:val="ListParagraph"/>
+        <w:numPr>
+          <w:ilvl w:val="0"/>
+          <w:numId w:val="2"/>
+        </w:numPr>
+      </w:pPr>
+      <w:r>
+        <w:t xml:space="preserve">Output layer and output nodes: We have two outputs for each training instance. Therefore we have two nodes in the output layer. These were represented </w:t>
+      </w:r>
+      <w:r>
+        <w:t>by a variable ‘</w:t>
       </w:r>
       <w:r>
         <w:rPr>
           <w:b/>
         </w:rPr>
-        <w:t>_vec</w:t>
-      </w:r>
-      <w:r>
-        <w:t>’</w:t>
-      </w:r>
-      <w:r>
-        <w:t xml:space="preserve"> of the type</w:t>
-      </w:r>
-      <w:r>
-        <w:t xml:space="preserve"> </w:t>
-      </w:r>
-      <w:r>
-        <w:t>Vector&lt;double&gt;. This representation was useful as it did not need us to know the number of hidden nodes in advance.</w:t>
-      </w:r>
-      <w:r>
-        <w:t xml:space="preserve"> </w:t>
+        <w:t>out_vec</w:t>
+      </w:r>
+      <w:r>
+        <w:t>’ of the type</w:t>
+      </w:r>
+      <w:r>
+        <w:t xml:space="preserve"> Vector&lt;double&gt;.</w:t>
       </w:r>
     </w:p>
     <w:p>
@@ -309,46 +340,13 @@
         </w:numPr>
       </w:pPr>
       <w:r>
-        <w:t xml:space="preserve">Output layer and output nodes: We have two outputs for each training instance. Therefore we have two nodes in the output layer. These were represented </w:t>
-      </w:r>
-      <w:r>
-        <w:t>by a variable ‘</w:t>
-      </w:r>
-      <w:r>
-        <w:rPr>
-          <w:b/>
-        </w:rPr>
-        <w:t>out</w:t>
-      </w:r>
-      <w:r>
-        <w:rPr>
-          <w:b/>
-        </w:rPr>
-        <w:t>_vec</w:t>
-      </w:r>
-      <w:r>
-        <w:t>’</w:t>
-      </w:r>
-      <w:r>
-        <w:t xml:space="preserve"> of the type</w:t>
-      </w:r>
-      <w:r>
-        <w:t xml:space="preserve"> Vector&lt;double&gt;.</w:t>
-      </w:r>
-    </w:p>
-    <w:p>
-      <w:pPr>
-        <w:pStyle w:val="ListParagraph"/>
-        <w:numPr>
-          <w:ilvl w:val="0"/>
-          <w:numId w:val="2"/>
-        </w:numPr>
-      </w:pPr>
-      <w:r>
         <w:t xml:space="preserve">Weights from </w:t>
       </w:r>
       <w:r>
-        <w:t>input to hidden layer: There was a weight value connecting each input node to each hidden node. The weight values were init</w:t>
+        <w:t>input to hidden layer: There i</w:t>
+      </w:r>
+      <w:r>
+        <w:t>s a weight value connecting each input node to each hidden node. The weight values were init</w:t>
       </w:r>
       <w:r>
         <w:t>ialised to random values in the range</w:t>
@@ -363,13 +361,7 @@
         <w:t>1]. T</w:t>
       </w:r>
       <w:r>
-        <w:t xml:space="preserve">he weights were represented </w:t>
-      </w:r>
-      <w:r>
-        <w:t xml:space="preserve">by a variable </w:t>
-      </w:r>
-      <w:r>
-        <w:t>‘</w:t>
+        <w:t>he weights were represented by a variable ‘</w:t>
       </w:r>
       <w:r>
         <w:rPr>
@@ -378,10 +370,7 @@
         <w:t>weights_in_h</w:t>
       </w:r>
       <w:r>
-        <w:t>’</w:t>
-      </w:r>
-      <w:r>
-        <w:t xml:space="preserve"> of the type</w:t>
+        <w:t>’ of the type</w:t>
       </w:r>
       <w:r>
         <w:t xml:space="preserve"> Vector&lt;Vector&lt;double</w:t>
@@ -405,25 +394,13 @@
         </w:numPr>
       </w:pPr>
       <w:r>
-        <w:t xml:space="preserve">Weights from </w:t>
-      </w:r>
-      <w:r>
-        <w:t>hidden</w:t>
-      </w:r>
-      <w:r>
-        <w:t xml:space="preserve"> to </w:t>
-      </w:r>
-      <w:r>
-        <w:t>output</w:t>
-      </w:r>
-      <w:r>
-        <w:t xml:space="preserve"> layer: There was a weight value connecting each </w:t>
-      </w:r>
-      <w:r>
-        <w:t>hidden node to each output</w:t>
-      </w:r>
-      <w:r>
-        <w:t xml:space="preserve"> node. The weight values were init</w:t>
+        <w:t>Weights from hidden to output</w:t>
+      </w:r>
+      <w:r>
+        <w:t xml:space="preserve"> layer: There i</w:t>
+      </w:r>
+      <w:r>
+        <w:t>s a weight value connecting each hidden node to each output node. The weight values were init</w:t>
       </w:r>
       <w:r>
         <w:t>ialised to random values in the range</w:t>
@@ -453,10 +430,7 @@
         <w:t>h_out</w:t>
       </w:r>
       <w:r>
-        <w:t xml:space="preserve">’ </w:t>
-      </w:r>
-      <w:r>
-        <w:t xml:space="preserve">of the type </w:t>
+        <w:t xml:space="preserve">’ of the type </w:t>
       </w:r>
       <w:r>
         <w:t>Vector&lt;Vector&lt;double</w:t>
@@ -525,10 +499,7 @@
         <w:t>used to determine</w:t>
       </w:r>
       <w:r>
-        <w:t xml:space="preserve"> the momentum term for the ANN</w:t>
-      </w:r>
-      <w:r>
-        <w:t>, values in the range [0, 1]</w:t>
+        <w:t xml:space="preserve"> the momentum term for the ANN, values in the range [0, 1]</w:t>
       </w:r>
     </w:p>
     <w:p>
@@ -552,21 +523,12 @@
           <w:sz w:val="28"/>
         </w:rPr>
       </w:pPr>
-      <w:proofErr w:type="gramStart"/>
       <w:r>
         <w:rPr>
           <w:b/>
           <w:sz w:val="28"/>
         </w:rPr>
-        <w:t>Φ(</w:t>
-      </w:r>
-      <w:proofErr w:type="gramEnd"/>
-      <w:r>
-        <w:rPr>
-          <w:b/>
-          <w:sz w:val="28"/>
-        </w:rPr>
-        <w:t>ν) = 1/(1 + e</w:t>
+        <w:t>Φ(ν) = 1/(1 + e</w:t>
       </w:r>
       <w:r>
         <w:rPr>
@@ -574,25 +536,7 @@
           <w:sz w:val="28"/>
           <w:vertAlign w:val="superscript"/>
         </w:rPr>
-        <w:t>(-</w:t>
-      </w:r>
-      <w:proofErr w:type="spellStart"/>
-      <w:r>
-        <w:rPr>
-          <w:b/>
-          <w:sz w:val="28"/>
-          <w:vertAlign w:val="superscript"/>
-        </w:rPr>
-        <w:t>λ.ν</w:t>
-      </w:r>
-      <w:proofErr w:type="spellEnd"/>
-      <w:r>
-        <w:rPr>
-          <w:b/>
-          <w:sz w:val="28"/>
-          <w:vertAlign w:val="superscript"/>
-        </w:rPr>
-        <w:t>)</w:t>
+        <w:t>(-λ.ν)</w:t>
       </w:r>
       <w:r>
         <w:rPr>
@@ -618,39 +562,204 @@
         <w:tab/>
       </w:r>
       <w:r>
-        <w:t xml:space="preserve">Where, </w:t>
-      </w:r>
-      <w:proofErr w:type="gramStart"/>
-      <w:r>
-        <w:t>φ(</w:t>
-      </w:r>
-      <w:proofErr w:type="gramEnd"/>
+        <w:t>Where, φ(</w:t>
+      </w:r>
       <w:r>
         <w:t>ν) represents the activated value of ν and λ is a constant.</w:t>
       </w:r>
+    </w:p>
+    <w:p>
+      <w:pPr>
+        <w:pStyle w:val="ListParagraph"/>
+        <w:numPr>
+          <w:ilvl w:val="0"/>
+          <w:numId w:val="1"/>
+        </w:numPr>
+      </w:pPr>
+      <w:r>
+        <w:t xml:space="preserve">Lambda: </w:t>
+      </w:r>
+      <w:r>
+        <w:t xml:space="preserve">used as a parameter </w:t>
+      </w:r>
+      <w:r>
+        <w:t>for sigmoid activation function, values in the range [0, 1]</w:t>
+      </w:r>
+    </w:p>
+    <w:p>
+      <w:pPr>
+        <w:pStyle w:val="ListParagraph"/>
+        <w:numPr>
+          <w:ilvl w:val="0"/>
+          <w:numId w:val="1"/>
+        </w:numPr>
+      </w:pPr>
+      <w:r>
+        <w:t>Feed Forward Step: Now that we have all the essential ingredients for our ANN implementation in place, we can look at how each training sample is processed.</w:t>
+      </w:r>
+      <w:r>
+        <w:t xml:space="preserve"> </w:t>
+      </w:r>
+    </w:p>
+    <w:p>
+      <w:pPr>
+        <w:pStyle w:val="ListParagraph"/>
+        <w:numPr>
+          <w:ilvl w:val="1"/>
+          <w:numId w:val="1"/>
+        </w:numPr>
+      </w:pPr>
+      <w:r>
+        <w:t>At first, all the ra</w:t>
+      </w:r>
+      <w:r>
+        <w:t>w values for each hidden node a</w:t>
+      </w:r>
+      <w:r>
+        <w:t xml:space="preserve">re calculated. The raw value for each </w:t>
+      </w:r>
+      <w:r>
+        <w:t xml:space="preserve">hidden </w:t>
+      </w:r>
+      <w:r>
+        <w:t xml:space="preserve">node is the sum of input nodes </w:t>
+      </w:r>
+      <w:r>
+        <w:t xml:space="preserve">multiplied by </w:t>
+      </w:r>
+      <w:r>
+        <w:t>their respective weights connecting the input node to the hidden node.</w:t>
+      </w:r>
+      <w:r>
+        <w:t xml:space="preserve"> </w:t>
+      </w:r>
+    </w:p>
+    <w:p>
+      <w:pPr>
+        <w:pStyle w:val="ListParagraph"/>
+        <w:numPr>
+          <w:ilvl w:val="1"/>
+          <w:numId w:val="1"/>
+        </w:numPr>
+      </w:pPr>
+      <w:r>
+        <w:t xml:space="preserve">The raw values are then converted to activated values using the </w:t>
+      </w:r>
+      <w:r>
+        <w:t xml:space="preserve">sigmoid </w:t>
+      </w:r>
+      <w:r>
+        <w:t xml:space="preserve">activation function described earlier. </w:t>
+      </w:r>
+      <w:r>
+        <w:t>The bias hidden node is not connected to any input node and its value is always 1.</w:t>
+      </w:r>
+    </w:p>
+    <w:p>
+      <w:pPr>
+        <w:pStyle w:val="ListParagraph"/>
+        <w:numPr>
+          <w:ilvl w:val="1"/>
+          <w:numId w:val="1"/>
+        </w:numPr>
+      </w:pPr>
+      <w:r>
+        <w:t>The raw values for each output node are calculated in a similar manner, summing up the product of activated value for each hidden node along with the weight connecting to a particular output node.</w:t>
+      </w:r>
+      <w:r>
+        <w:t xml:space="preserve"> </w:t>
+      </w:r>
+    </w:p>
+    <w:p>
+      <w:pPr>
+        <w:pStyle w:val="ListParagraph"/>
+        <w:numPr>
+          <w:ilvl w:val="1"/>
+          <w:numId w:val="1"/>
+        </w:numPr>
+      </w:pPr>
+      <w:r>
+        <w:t>The raw values for each output node is then converted to an activated value using the sigmoid activation function.</w:t>
+      </w:r>
+    </w:p>
+    <w:p>
+      <w:pPr>
+        <w:pStyle w:val="ListParagraph"/>
+        <w:numPr>
+          <w:ilvl w:val="1"/>
+          <w:numId w:val="1"/>
+        </w:numPr>
+      </w:pPr>
+      <w:r>
+        <w:t>Finally an error value for each output node is calculated by taking the difference of actual output values for that particular training instance and the activated output values.</w:t>
+      </w:r>
+    </w:p>
+    <w:p>
+      <w:pPr>
+        <w:pStyle w:val="ListParagraph"/>
+        <w:numPr>
+          <w:ilvl w:val="1"/>
+          <w:numId w:val="1"/>
+        </w:numPr>
+      </w:pPr>
+      <w:r>
+        <w:rPr>
+          <w:b/>
+          <w:i/>
+        </w:rPr>
+        <w:t>Practical implementation:</w:t>
+      </w:r>
+      <w:r>
+        <w:t xml:space="preserve"> T</w:t>
+      </w:r>
+      <w:r>
+        <w:t>hese steps were implemented using a function ‘get_v’</w:t>
+      </w:r>
+      <w:r>
+        <w:t xml:space="preserve"> for getting raw value</w:t>
+      </w:r>
+      <w:r>
+        <w:t xml:space="preserve"> and then using a function ‘activated_h’</w:t>
+      </w:r>
+      <w:r>
+        <w:t xml:space="preserve"> to get the activated </w:t>
+      </w:r>
+      <w:r>
+        <w:lastRenderedPageBreak/>
+        <w:t>value for each node</w:t>
+      </w:r>
+      <w:r>
+        <w:t>. Detailed code for all functions is in Appendix A.</w:t>
+      </w:r>
+      <w:r>
+        <w:t xml:space="preserve"> The result of each step is a square error term, which is the sum of square of errors of both output nodes. These error terms are added cumulatively and are used to calculate mean squared error terms at the end of each epoch.</w:t>
+      </w:r>
+    </w:p>
+    <w:p>
+      <w:pPr>
+        <w:pStyle w:val="ListParagraph"/>
+        <w:numPr>
+          <w:ilvl w:val="0"/>
+          <w:numId w:val="1"/>
+        </w:numPr>
+      </w:pPr>
+      <w:r>
+        <w:t xml:space="preserve">Error Back-Propagation Step: </w:t>
+      </w:r>
+      <w:r>
+        <w:t>Once we have the errors for each output node, we then back-propagate these errors to update the weight values, this is the crux of the ANN algorithm, as updated weights reflect the learning from the errors in the output. The steps involved in back-propagation are as follows:</w:t>
+      </w:r>
+    </w:p>
+    <w:p>
+      <w:pPr>
+        <w:pStyle w:val="ListParagraph"/>
+        <w:numPr>
+          <w:ilvl w:val="1"/>
+          <w:numId w:val="1"/>
+        </w:numPr>
+      </w:pPr>
       <w:bookmarkStart w:id="0" w:name="_GoBack"/>
       <w:bookmarkEnd w:id="0"/>
-    </w:p>
-    <w:p>
-      <w:pPr>
-        <w:pStyle w:val="ListParagraph"/>
-        <w:numPr>
-          <w:ilvl w:val="0"/>
-          <w:numId w:val="1"/>
-        </w:numPr>
-      </w:pPr>
-      <w:r>
-        <w:t xml:space="preserve">Lambda: </w:t>
-      </w:r>
-      <w:r>
-        <w:t xml:space="preserve">used as a parameter </w:t>
-      </w:r>
-      <w:r>
-        <w:t>for sigmoid activation function</w:t>
-      </w:r>
-      <w:r>
-        <w:t>, values in the range [0, 1]</w:t>
-      </w:r>
     </w:p>
     <w:p>
       <w:pPr>

</xml_diff>

<commit_message>
back prop first draft completed
</commit_message>
<xml_diff>
--- a/assignment_report_ann.docx
+++ b/assignment_report_ann.docx
@@ -249,12 +249,14 @@
       <w:r>
         <w:t xml:space="preserve"> by a variable ‘</w:t>
       </w:r>
+      <w:proofErr w:type="spellStart"/>
       <w:r>
         <w:rPr>
           <w:b/>
         </w:rPr>
         <w:t>in_vec</w:t>
       </w:r>
+      <w:proofErr w:type="spellEnd"/>
       <w:r>
         <w:t>’ of the type</w:t>
       </w:r>
@@ -288,12 +290,14 @@
       <w:r>
         <w:t>by a variable ‘</w:t>
       </w:r>
+      <w:proofErr w:type="spellStart"/>
       <w:r>
         <w:rPr>
           <w:b/>
         </w:rPr>
         <w:t>hid_vec</w:t>
       </w:r>
+      <w:proofErr w:type="spellEnd"/>
       <w:r>
         <w:t xml:space="preserve">’ of the type </w:t>
       </w:r>
@@ -318,12 +322,14 @@
       <w:r>
         <w:t>by a variable ‘</w:t>
       </w:r>
+      <w:proofErr w:type="spellStart"/>
       <w:r>
         <w:rPr>
           <w:b/>
         </w:rPr>
         <w:t>out_vec</w:t>
       </w:r>
+      <w:proofErr w:type="spellEnd"/>
       <w:r>
         <w:t>’ of the type</w:t>
       </w:r>
@@ -363,12 +369,14 @@
       <w:r>
         <w:t>he weights were represented by a variable ‘</w:t>
       </w:r>
+      <w:proofErr w:type="spellStart"/>
       <w:r>
         <w:rPr>
           <w:b/>
         </w:rPr>
         <w:t>weights_in_h</w:t>
       </w:r>
+      <w:proofErr w:type="spellEnd"/>
       <w:r>
         <w:t>’ of the type</w:t>
       </w:r>
@@ -417,6 +425,7 @@
       <w:r>
         <w:t>variable ‘</w:t>
       </w:r>
+      <w:proofErr w:type="spellStart"/>
       <w:r>
         <w:rPr>
           <w:b/>
@@ -429,6 +438,7 @@
         </w:rPr>
         <w:t>h_out</w:t>
       </w:r>
+      <w:proofErr w:type="spellEnd"/>
       <w:r>
         <w:t xml:space="preserve">’ of the type </w:t>
       </w:r>
@@ -483,6 +493,9 @@
       <w:r>
         <w:t>, values in the range [0, 1]</w:t>
       </w:r>
+      <w:r>
+        <w:t>. Eta can be initialised at the time of creating a Net1 object.</w:t>
+      </w:r>
     </w:p>
     <w:p>
       <w:pPr>
@@ -500,6 +513,9 @@
       </w:r>
       <w:r>
         <w:t xml:space="preserve"> the momentum term for the ANN, values in the range [0, 1]</w:t>
+      </w:r>
+      <w:r>
+        <w:t>. Alpha can be initialised at the time of creating a Net1 object.</w:t>
       </w:r>
     </w:p>
     <w:p>
@@ -523,12 +539,21 @@
           <w:sz w:val="28"/>
         </w:rPr>
       </w:pPr>
+      <w:proofErr w:type="gramStart"/>
       <w:r>
         <w:rPr>
           <w:b/>
           <w:sz w:val="28"/>
         </w:rPr>
-        <w:t>Φ(ν) = 1/(1 + e</w:t>
+        <w:t>Φ(</w:t>
+      </w:r>
+      <w:proofErr w:type="gramEnd"/>
+      <w:r>
+        <w:rPr>
+          <w:b/>
+          <w:sz w:val="28"/>
+        </w:rPr>
+        <w:t>ν) = 1/(1 + e</w:t>
       </w:r>
       <w:r>
         <w:rPr>
@@ -536,7 +561,25 @@
           <w:sz w:val="28"/>
           <w:vertAlign w:val="superscript"/>
         </w:rPr>
-        <w:t>(-λ.ν)</w:t>
+        <w:t>(-</w:t>
+      </w:r>
+      <w:proofErr w:type="spellStart"/>
+      <w:r>
+        <w:rPr>
+          <w:b/>
+          <w:sz w:val="28"/>
+          <w:vertAlign w:val="superscript"/>
+        </w:rPr>
+        <w:t>λ.ν</w:t>
+      </w:r>
+      <w:proofErr w:type="spellEnd"/>
+      <w:r>
+        <w:rPr>
+          <w:b/>
+          <w:sz w:val="28"/>
+          <w:vertAlign w:val="superscript"/>
+        </w:rPr>
+        <w:t>)</w:t>
       </w:r>
       <w:r>
         <w:rPr>
@@ -562,8 +605,13 @@
         <w:tab/>
       </w:r>
       <w:r>
-        <w:t>Where, φ(</w:t>
-      </w:r>
+        <w:t xml:space="preserve">Where, </w:t>
+      </w:r>
+      <w:proofErr w:type="gramStart"/>
+      <w:r>
+        <w:t>φ(</w:t>
+      </w:r>
+      <w:proofErr w:type="gramEnd"/>
       <w:r>
         <w:t>ν) represents the activated value of ν and λ is a constant.</w:t>
       </w:r>
@@ -585,6 +633,9 @@
       <w:r>
         <w:t>for sigmoid activation function, values in the range [0, 1]</w:t>
       </w:r>
+      <w:r>
+        <w:t>. Lambda can be initialised at the time of creating a Net1 object.</w:t>
+      </w:r>
     </w:p>
     <w:p>
       <w:pPr>
@@ -643,7 +694,15 @@
         </w:numPr>
       </w:pPr>
       <w:r>
-        <w:t xml:space="preserve">The raw values are then converted to activated values using the </w:t>
+        <w:t xml:space="preserve">The raw values are then converted to </w:t>
+      </w:r>
+      <w:proofErr w:type="gramStart"/>
+      <w:r>
+        <w:t>activated</w:t>
+      </w:r>
+      <w:proofErr w:type="gramEnd"/>
+      <w:r>
+        <w:t xml:space="preserve"> values using the </w:t>
       </w:r>
       <w:r>
         <w:t xml:space="preserve">sigmoid </w:t>
@@ -691,6 +750,7 @@
         </w:numPr>
       </w:pPr>
       <w:r>
+        <w:lastRenderedPageBreak/>
         <w:t>Finally an error value for each output node is calculated by taking the difference of actual output values for that particular training instance and the activated output values.</w:t>
       </w:r>
     </w:p>
@@ -713,20 +773,32 @@
         <w:t xml:space="preserve"> T</w:t>
       </w:r>
       <w:r>
-        <w:t>hese steps were implemented using a function ‘get_v’</w:t>
+        <w:t>hese steps were implemented using a function ‘</w:t>
+      </w:r>
+      <w:proofErr w:type="spellStart"/>
+      <w:r>
+        <w:t>get_v</w:t>
+      </w:r>
+      <w:proofErr w:type="spellEnd"/>
+      <w:r>
+        <w:t>’</w:t>
       </w:r>
       <w:r>
         <w:t xml:space="preserve"> for getting raw value</w:t>
       </w:r>
       <w:r>
-        <w:t xml:space="preserve"> and then using a function ‘activated_h’</w:t>
-      </w:r>
-      <w:r>
-        <w:t xml:space="preserve"> to get the activated </w:t>
-      </w:r>
-      <w:r>
-        <w:lastRenderedPageBreak/>
-        <w:t>value for each node</w:t>
+        <w:t xml:space="preserve"> and then using a function ‘</w:t>
+      </w:r>
+      <w:proofErr w:type="spellStart"/>
+      <w:r>
+        <w:t>activated_h</w:t>
+      </w:r>
+      <w:proofErr w:type="spellEnd"/>
+      <w:r>
+        <w:t>’</w:t>
+      </w:r>
+      <w:r>
+        <w:t xml:space="preserve"> to get the activated value for each node</w:t>
       </w:r>
       <w:r>
         <w:t>. Detailed code for all functions is in Appendix A.</w:t>
@@ -758,17 +830,302 @@
           <w:numId w:val="1"/>
         </w:numPr>
       </w:pPr>
+      <w:r>
+        <w:t>For each output node, a local gradient term is calculated by using the following formulae:</w:t>
+      </w:r>
+    </w:p>
+    <w:p>
+      <w:pPr>
+        <w:pStyle w:val="ListParagraph"/>
+        <w:ind w:left="1440"/>
+      </w:pPr>
+      <w:proofErr w:type="gramStart"/>
+      <w:r>
+        <w:t>δ(</w:t>
+      </w:r>
+      <w:proofErr w:type="gramEnd"/>
+      <w:r>
+        <w:t xml:space="preserve">o) = error(o) x </w:t>
+      </w:r>
+      <w:proofErr w:type="spellStart"/>
+      <w:r>
+        <w:t>activated_value</w:t>
+      </w:r>
+      <w:proofErr w:type="spellEnd"/>
+      <w:r>
+        <w:t>(o</w:t>
+      </w:r>
+      <w:r>
+        <w:t xml:space="preserve">) x [1 </w:t>
+      </w:r>
+      <w:r>
+        <w:t xml:space="preserve">– </w:t>
+      </w:r>
+      <w:proofErr w:type="spellStart"/>
+      <w:r>
+        <w:t>activated_value</w:t>
+      </w:r>
+      <w:proofErr w:type="spellEnd"/>
+      <w:r>
+        <w:t>(t)), where δ(o</w:t>
+      </w:r>
+      <w:r>
+        <w:t xml:space="preserve">) represents local gradient for the node </w:t>
+      </w:r>
+      <w:r>
+        <w:t>o</w:t>
+      </w:r>
+      <w:r>
+        <w:t>.</w:t>
+      </w:r>
+    </w:p>
+    <w:p>
+      <w:pPr>
+        <w:pStyle w:val="ListParagraph"/>
+        <w:numPr>
+          <w:ilvl w:val="1"/>
+          <w:numId w:val="1"/>
+        </w:numPr>
+      </w:pPr>
+      <w:r>
+        <w:t>For each output node</w:t>
+      </w:r>
+      <w:r>
+        <w:t>, a value Δ is calculated which represents the amount by which that particular weight needs to be changed.</w:t>
+      </w:r>
+    </w:p>
+    <w:p>
+      <w:pPr>
+        <w:pStyle w:val="ListParagraph"/>
+        <w:numPr>
+          <w:ilvl w:val="1"/>
+          <w:numId w:val="1"/>
+        </w:numPr>
+      </w:pPr>
+      <w:r>
+        <w:t>Δ for an output node is calculated by summing over a product of eta</w:t>
+      </w:r>
+      <w:r>
+        <w:t xml:space="preserve"> </w:t>
+      </w:r>
+      <w:r>
+        <w:t>(learning rate as discussed earlier), local gradient for the node</w:t>
+      </w:r>
+      <w:r>
+        <w:t xml:space="preserve"> </w:t>
+      </w:r>
+      <w:r>
+        <w:t xml:space="preserve">(δ) and the activated value of each hidden node connected to the output node. </w:t>
+      </w:r>
+    </w:p>
+    <w:p>
+      <w:pPr>
+        <w:pStyle w:val="ListParagraph"/>
+        <w:numPr>
+          <w:ilvl w:val="1"/>
+          <w:numId w:val="1"/>
+        </w:numPr>
+      </w:pPr>
+      <w:r>
+        <w:t>Once Δ has been calculated, it is adjusted by</w:t>
+      </w:r>
+      <w:r>
+        <w:t xml:space="preserve"> adding to it</w:t>
+      </w:r>
+      <w:r>
+        <w:t xml:space="preserve"> a product of previous Δ for that node and the momentum term (alpha). This is done to ensure that the weight update retains learning from the previous training sample.</w:t>
+      </w:r>
+      <w:r>
+        <w:t xml:space="preserve"> For the first sample, value of previous Δ is zero and hence no update takes place.</w:t>
+      </w:r>
+    </w:p>
+    <w:p>
+      <w:pPr>
+        <w:pStyle w:val="ListParagraph"/>
+        <w:numPr>
+          <w:ilvl w:val="1"/>
+          <w:numId w:val="1"/>
+        </w:numPr>
+      </w:pPr>
+      <w:r>
+        <w:t>New weights for a node are calculated by adding the previous weight and Δ value calculated in the previous step.</w:t>
+      </w:r>
+    </w:p>
+    <w:p>
+      <w:pPr>
+        <w:pStyle w:val="ListParagraph"/>
+        <w:numPr>
+          <w:ilvl w:val="1"/>
+          <w:numId w:val="1"/>
+        </w:numPr>
+      </w:pPr>
+      <w:r>
+        <w:t xml:space="preserve">Next step is to calculate the updated weights for the hidden nodes. For each hidden node a local gradient term is calculated by using the following </w:t>
+      </w:r>
+      <w:r>
+        <w:t>steps</w:t>
+      </w:r>
+      <w:r>
+        <w:t xml:space="preserve">: </w:t>
+      </w:r>
+    </w:p>
+    <w:p>
+      <w:pPr>
+        <w:pStyle w:val="ListParagraph"/>
+        <w:numPr>
+          <w:ilvl w:val="2"/>
+          <w:numId w:val="1"/>
+        </w:numPr>
+      </w:pPr>
+      <w:r>
+        <w:t xml:space="preserve">First a sum value, denoted by </w:t>
+      </w:r>
+      <w:proofErr w:type="gramStart"/>
+      <w:r>
+        <w:t>sum(</w:t>
+      </w:r>
+      <w:proofErr w:type="gramEnd"/>
+      <w:r>
+        <w:t>h) is calculated as sum of product of original weights and local gradient of the connected output node.</w:t>
+      </w:r>
+    </w:p>
+    <w:p>
+      <w:pPr>
+        <w:pStyle w:val="ListParagraph"/>
+        <w:numPr>
+          <w:ilvl w:val="2"/>
+          <w:numId w:val="1"/>
+        </w:numPr>
+      </w:pPr>
+      <w:r>
+        <w:t xml:space="preserve">Then, δ(h) = sum(h) x </w:t>
+      </w:r>
+      <w:proofErr w:type="spellStart"/>
+      <w:r>
+        <w:t>activated_value</w:t>
+      </w:r>
+      <w:proofErr w:type="spellEnd"/>
+      <w:r>
+        <w:t>(h</w:t>
+      </w:r>
+      <w:r>
+        <w:t xml:space="preserve">) x [1 </w:t>
+      </w:r>
+      <w:r>
+        <w:t xml:space="preserve">– </w:t>
+      </w:r>
+      <w:proofErr w:type="spellStart"/>
+      <w:r>
+        <w:t>activated_value</w:t>
+      </w:r>
+      <w:proofErr w:type="spellEnd"/>
+      <w:r>
+        <w:t>(h</w:t>
+      </w:r>
+      <w:r>
+        <w:t xml:space="preserve">)), where δ(o) represents local gradient for the node </w:t>
+      </w:r>
+      <w:r>
+        <w:t xml:space="preserve">h, sum(h) is the value calculated in the previous step and </w:t>
+      </w:r>
+      <w:proofErr w:type="spellStart"/>
+      <w:r>
+        <w:t>activated_value</w:t>
+      </w:r>
+      <w:proofErr w:type="spellEnd"/>
+      <w:r>
+        <w:t>(h) is the activated value for the hidden node during the feed forward step.</w:t>
+      </w:r>
+    </w:p>
+    <w:p>
+      <w:pPr>
+        <w:pStyle w:val="ListParagraph"/>
+        <w:numPr>
+          <w:ilvl w:val="1"/>
+          <w:numId w:val="1"/>
+        </w:numPr>
+      </w:pPr>
+      <w:r>
+        <w:t>Finally, a Δ value is calculated for each hidden node in exactly the same way as the Δ value for output node, except that the values are calculated using connections from input nodes and the corresponding weights.</w:t>
+      </w:r>
+    </w:p>
+    <w:p>
+      <w:pPr>
+        <w:pStyle w:val="ListParagraph"/>
+        <w:numPr>
+          <w:ilvl w:val="1"/>
+          <w:numId w:val="1"/>
+        </w:numPr>
+      </w:pPr>
+      <w:r>
+        <w:t>Each weight is now updated as previously by adding Δ to the previous weight. This completes the back-propagation step for a training sample.</w:t>
+      </w:r>
+      <w:r>
+        <w:t xml:space="preserve"> The feed forward and back-propagation step is repeated for each training sample. Once all the training samples are completed, this marks the end of one epoch.</w:t>
+      </w:r>
+    </w:p>
+    <w:p>
+      <w:pPr>
+        <w:pStyle w:val="ListParagraph"/>
+        <w:numPr>
+          <w:ilvl w:val="1"/>
+          <w:numId w:val="1"/>
+        </w:numPr>
+      </w:pPr>
+      <w:r>
+        <w:t xml:space="preserve">Practical implementation: </w:t>
+      </w:r>
+      <w:r>
+        <w:t xml:space="preserve">These steps were implemented using four different functions. </w:t>
+      </w:r>
+      <w:proofErr w:type="spellStart"/>
+      <w:r>
+        <w:t>u</w:t>
+      </w:r>
+      <w:r>
+        <w:t>pdate_local_grad_</w:t>
+      </w:r>
+      <w:proofErr w:type="gramStart"/>
+      <w:r>
+        <w:t>output</w:t>
+      </w:r>
+      <w:proofErr w:type="spellEnd"/>
+      <w:r>
+        <w:t>(</w:t>
+      </w:r>
+      <w:proofErr w:type="gramEnd"/>
+      <w:r>
+        <w:t xml:space="preserve">) and </w:t>
+      </w:r>
+      <w:proofErr w:type="spellStart"/>
+      <w:r>
+        <w:t>update_weights_h_out</w:t>
+      </w:r>
+      <w:proofErr w:type="spellEnd"/>
+      <w:r>
+        <w:t>() carried out the calculations and weight updates for the output nodes, while the corresponding function for hidden node</w:t>
+      </w:r>
       <w:bookmarkStart w:id="0" w:name="_GoBack"/>
       <w:bookmarkEnd w:id="0"/>
-    </w:p>
-    <w:p>
-      <w:pPr>
-        <w:pStyle w:val="ListParagraph"/>
-        <w:numPr>
-          <w:ilvl w:val="0"/>
-          <w:numId w:val="1"/>
-        </w:numPr>
-      </w:pPr>
+      <w:r>
+        <w:t xml:space="preserve">s was performed by </w:t>
+      </w:r>
+      <w:proofErr w:type="spellStart"/>
+      <w:r>
+        <w:t>update_local_grad_hidden</w:t>
+      </w:r>
+      <w:proofErr w:type="spellEnd"/>
+      <w:r>
+        <w:t xml:space="preserve">() and </w:t>
+      </w:r>
+      <w:proofErr w:type="spellStart"/>
+      <w:r>
+        <w:t>update_weights_in_h</w:t>
+      </w:r>
+      <w:proofErr w:type="spellEnd"/>
+      <w:r>
+        <w:t>(). Details can be found in Appendix A.</w:t>
+      </w:r>
     </w:p>
     <w:p>
       <w:pPr>
@@ -938,7 +1295,7 @@
         <w:rFonts w:ascii="Courier New" w:hAnsi="Courier New" w:cs="Courier New" w:hint="default"/>
       </w:rPr>
     </w:lvl>
-    <w:lvl w:ilvl="2" w:tplc="08090005" w:tentative="1">
+    <w:lvl w:ilvl="2" w:tplc="08090005">
       <w:start w:val="1"/>
       <w:numFmt w:val="bullet"/>
       <w:lvlText w:val=""/>

</xml_diff>

<commit_message>
lit_review ann 2.0 + pilot_ml started
</commit_message>
<xml_diff>
--- a/assignment_report_ann.docx
+++ b/assignment_report_ann.docx
@@ -166,7 +166,10 @@
         </w:numPr>
       </w:pPr>
       <w:r>
-        <w:t>Marvin Minsky, 1961: Published “Steps towards Artificial Intelligence</w:t>
+        <w:t>Selfridge (1958) : Experimented with random changes in the weights vector, the new vector was discarded if it did not result in an improved performance. He called this approach as “climbing the mountain”</w:t>
+      </w:r>
+      <w:r>
+        <w:t xml:space="preserve">. </w:t>
       </w:r>
     </w:p>
     <w:p>
@@ -178,7 +181,7 @@
         </w:numPr>
       </w:pPr>
       <w:r>
-        <w:t xml:space="preserve">Widrow and Hoff, 1962: developed the least-mean-square mathematics of the linear perceptron. Widrow demonstrated practical applications of neural networks in weather forecasting, character recognition, speech recognition etc. </w:t>
+        <w:t>Marvin Minsky, 1961: Published “Steps towards Artificial Intelligence</w:t>
       </w:r>
     </w:p>
     <w:p>
@@ -190,7 +193,218 @@
         </w:numPr>
       </w:pPr>
       <w:r>
-        <w:t xml:space="preserve">Minsky and Papert, 1969: Publish their book ‘Perceptron’. They demonstrate that 2 layer models (input and output) cannot solve non-linear problems. </w:t>
+        <w:t xml:space="preserve">Widrow and Hoff, 1962: developed the least-mean-square mathematics of the linear perceptron. Widrow demonstrated practical applications of neural networks in weather forecasting, character recognition, speech recognition etc. </w:t>
+      </w:r>
+    </w:p>
+    <w:p>
+      <w:pPr>
+        <w:pStyle w:val="ListParagraph"/>
+        <w:numPr>
+          <w:ilvl w:val="0"/>
+          <w:numId w:val="5"/>
+        </w:numPr>
+      </w:pPr>
+      <w:r>
+        <w:t>Minsky and Papert, 1969: Publish their book ‘Perceptron’. They demonstrate that 2 layer models (input and output)</w:t>
+      </w:r>
+      <w:r>
+        <w:t xml:space="preserve"> with linear activation functions cannot solve many </w:t>
+      </w:r>
+      <w:r>
+        <w:t>problems</w:t>
+      </w:r>
+      <w:r>
+        <w:t xml:space="preserve"> such as the exclusive-or (XOR) discrimination problem</w:t>
+      </w:r>
+      <w:r>
+        <w:t xml:space="preserve">. </w:t>
+      </w:r>
+    </w:p>
+    <w:p>
+      <w:pPr>
+        <w:pStyle w:val="ListParagraph"/>
+        <w:numPr>
+          <w:ilvl w:val="0"/>
+          <w:numId w:val="5"/>
+        </w:numPr>
+      </w:pPr>
+      <w:r>
+        <w:t>Werbos, 1974 : Developed the basics of back-propagation algorithm but it was largely undiscovered for almost a decade.</w:t>
+      </w:r>
+    </w:p>
+    <w:p>
+      <w:pPr>
+        <w:pStyle w:val="ListParagraph"/>
+        <w:numPr>
+          <w:ilvl w:val="0"/>
+          <w:numId w:val="5"/>
+        </w:numPr>
+      </w:pPr>
+      <w:r>
+        <w:t>1970s were a slow decade for neural network research activity</w:t>
+      </w:r>
+    </w:p>
+    <w:p>
+      <w:pPr>
+        <w:pStyle w:val="ListParagraph"/>
+        <w:numPr>
+          <w:ilvl w:val="0"/>
+          <w:numId w:val="5"/>
+        </w:numPr>
+      </w:pPr>
+      <w:r>
+        <w:t>Von der Malsburg, 1974 : Demonstrated self-organizing maps.</w:t>
+      </w:r>
+    </w:p>
+    <w:p>
+      <w:pPr>
+        <w:pStyle w:val="ListParagraph"/>
+        <w:numPr>
+          <w:ilvl w:val="0"/>
+          <w:numId w:val="5"/>
+        </w:numPr>
+      </w:pPr>
+      <w:r>
+        <w:lastRenderedPageBreak/>
+        <w:t>Stephen Grossberg, 1969 – 1982: Did pioneering work in the areas of unsupervised learning. Came up with his adaptive resonance theory and Cohen-Grossberg theorem.</w:t>
+      </w:r>
+    </w:p>
+    <w:p>
+      <w:pPr>
+        <w:pStyle w:val="ListParagraph"/>
+        <w:numPr>
+          <w:ilvl w:val="0"/>
+          <w:numId w:val="5"/>
+        </w:numPr>
+      </w:pPr>
+      <w:r>
+        <w:t>John Hopfield demonstrated adding nonlinearity to neural network model using feedback. He presented the mathematics for the idea of energy functions for use in recurrent networks. His model later came to be known as ‘Hopfield Network’.</w:t>
+      </w:r>
+    </w:p>
+    <w:p>
+      <w:pPr>
+        <w:pStyle w:val="ListParagraph"/>
+        <w:numPr>
+          <w:ilvl w:val="0"/>
+          <w:numId w:val="5"/>
+        </w:numPr>
+      </w:pPr>
+      <w:r>
+        <w:t>Other prominent researchers in this era were James Naderson with his work on linear association, which built upon the Hebbian learning model. And Kunihiko Fukishima, who worked on solving machine vision problems</w:t>
+      </w:r>
+      <w:r>
+        <w:t xml:space="preserve"> and proposed the concept of neocognitron</w:t>
+      </w:r>
+      <w:r>
+        <w:t xml:space="preserve">. </w:t>
+      </w:r>
+    </w:p>
+    <w:p>
+      <w:pPr>
+        <w:pStyle w:val="ListParagraph"/>
+        <w:numPr>
+          <w:ilvl w:val="0"/>
+          <w:numId w:val="5"/>
+        </w:numPr>
+      </w:pPr>
+      <w:r>
+        <w:t>Hinton, 1984 : Developed Boltzmann machine, allowing res</w:t>
+      </w:r>
+      <w:r>
+        <w:t>earchers to generate neural net</w:t>
+      </w:r>
+      <w:r>
+        <w:t>work models to be generated from training data.</w:t>
+      </w:r>
+    </w:p>
+    <w:p>
+      <w:pPr>
+        <w:pStyle w:val="ListParagraph"/>
+        <w:numPr>
+          <w:ilvl w:val="0"/>
+          <w:numId w:val="5"/>
+        </w:numPr>
+      </w:pPr>
+      <w:r>
+        <w:t>Backpropagation models are rediscovered independently by Parker (1985), LeCun (1985, 1986) and Rumelhart &amp;McClelland (1986). Rumelhart &amp; McClelland worked out the mathematics behind backpropagation training models and showed that objections raised by Minsky</w:t>
+      </w:r>
+      <w:r>
+        <w:t xml:space="preserve"> and Papert</w:t>
+      </w:r>
+      <w:r>
+        <w:t xml:space="preserve"> could be overcome using this method.</w:t>
+      </w:r>
+    </w:p>
+    <w:p>
+      <w:pPr>
+        <w:pStyle w:val="ListParagraph"/>
+        <w:numPr>
+          <w:ilvl w:val="0"/>
+          <w:numId w:val="5"/>
+        </w:numPr>
+      </w:pPr>
+      <w:r>
+        <w:t xml:space="preserve">Broomhead and Low, 1988: Described Radial basis function networks, demonstrating principles for layered feedforward networks. </w:t>
+      </w:r>
+    </w:p>
+    <w:p>
+      <w:pPr>
+        <w:pStyle w:val="ListParagraph"/>
+        <w:numPr>
+          <w:ilvl w:val="0"/>
+          <w:numId w:val="5"/>
+        </w:numPr>
+      </w:pPr>
+      <w:r>
+        <w:t xml:space="preserve">Hornik, 1989: Demonstrated that neural networks are universal approximators for linear as well as non-linear models. </w:t>
+      </w:r>
+    </w:p>
+    <w:p>
+      <w:pPr>
+        <w:pStyle w:val="ListParagraph"/>
+        <w:numPr>
+          <w:ilvl w:val="0"/>
+          <w:numId w:val="5"/>
+        </w:numPr>
+      </w:pPr>
+      <w:r>
+        <w:t>LeCun, 1990: Established a framework for Convolutional Neural Networks (CNN). Developed a multi layer ANN which could classify hand-written digits. They called this network LeNet-5.</w:t>
+      </w:r>
+    </w:p>
+    <w:p>
+      <w:pPr>
+        <w:pStyle w:val="ListParagraph"/>
+        <w:numPr>
+          <w:ilvl w:val="0"/>
+          <w:numId w:val="5"/>
+        </w:numPr>
+      </w:pPr>
+      <w:r>
+        <w:t xml:space="preserve">Krizhevsky, 2006: Builds on LeNet and proposes a deeper network architecture to show significant improvements on the image classification tasks. </w:t>
+      </w:r>
+    </w:p>
+    <w:p>
+      <w:pPr>
+        <w:pStyle w:val="ListParagraph"/>
+        <w:numPr>
+          <w:ilvl w:val="0"/>
+          <w:numId w:val="5"/>
+        </w:numPr>
+      </w:pPr>
+      <w:r>
+        <w:t>Hinton, 2006: Introduced Deep Belief Networks</w:t>
+      </w:r>
+    </w:p>
+    <w:p>
+      <w:pPr>
+        <w:pStyle w:val="ListParagraph"/>
+        <w:numPr>
+          <w:ilvl w:val="0"/>
+          <w:numId w:val="5"/>
+        </w:numPr>
+      </w:pPr>
+      <w:r>
+        <w:t>Bengio, 2007; Ranzato, 2007: Proposed the idea of initialising each layer by unsupervised learning</w:t>
       </w:r>
       <w:bookmarkStart w:id="0" w:name="_GoBack"/>
       <w:bookmarkEnd w:id="0"/>
@@ -223,11 +437,7 @@
         <w:jc w:val="both"/>
       </w:pPr>
       <w:r>
-        <w:t xml:space="preserve">For this task, the ANN had to predict values for left motor speed (LMS) and right motor speed (RMS). The inputs consisted of values for left front sensor (LFS) and left back sensor (LBS). There were approximately 700 training instances provided for the task. In the demonstration, the robot read </w:t>
-      </w:r>
-      <w:r>
-        <w:lastRenderedPageBreak/>
-        <w:t>values for LFS and LBS from its sensors and the ANN provided the robot with LMS and RMS which were used to propel the robot.</w:t>
+        <w:t>For this task, the ANN had to predict values for left motor speed (LMS) and right motor speed (RMS). The inputs consisted of values for left front sensor (LFS) and left back sensor (LBS). There were approximately 700 training instances provided for the task. In the demonstration, the robot read values for LFS and LBS from its sensors and the ANN provided the robot with LMS and RMS which were used to propel the robot.</w:t>
       </w:r>
     </w:p>
     <w:p>
@@ -294,6 +504,7 @@
         </w:numPr>
       </w:pPr>
       <w:r>
+        <w:lastRenderedPageBreak/>
         <w:t xml:space="preserve">Data normalisation: As an initial step, all </w:t>
       </w:r>
       <w:r>
@@ -672,7 +883,6 @@
         <w:rPr>
           <w:sz w:val="28"/>
         </w:rPr>
-        <w:lastRenderedPageBreak/>
         <w:tab/>
       </w:r>
       <w:r>
@@ -781,6 +991,7 @@
         </w:numPr>
       </w:pPr>
       <w:r>
+        <w:lastRenderedPageBreak/>
         <w:t>The raw values for each output node are calculated in a similar manner, summing up the product of activated value for each hidden node along with the weight connecting to a particular output node.</w:t>
       </w:r>
       <w:r>
@@ -983,7 +1194,6 @@
         </w:numPr>
       </w:pPr>
       <w:r>
-        <w:lastRenderedPageBreak/>
         <w:t xml:space="preserve">Next step is to calculate the updated weights for the hidden nodes. For each hidden node a local gradient term is calculated by using the following </w:t>
       </w:r>
       <w:r>
@@ -1056,6 +1266,7 @@
         <w:rPr>
           <w:b/>
         </w:rPr>
+        <w:lastRenderedPageBreak/>
         <w:t>Practical implementation</w:t>
       </w:r>
       <w:r>
@@ -1198,11 +1409,7 @@
         <w:t xml:space="preserve"> main issues with data – </w:t>
       </w:r>
       <w:r>
-        <w:t>using non-</w:t>
-      </w:r>
-      <w:r>
-        <w:lastRenderedPageBreak/>
-        <w:t>numeric data,</w:t>
+        <w:t>using non-numeric data,</w:t>
       </w:r>
       <w:r>
         <w:t xml:space="preserve"> missing data</w:t>
@@ -1253,7 +1460,11 @@
         <w:t xml:space="preserve">In case of missing data, there were two fields which had missing information for some stores. First missing information was about promotion details. In this case it was decided to use a 0 value to indicate if promotion was not running. In second </w:t>
       </w:r>
       <w:r>
-        <w:t>case, information was missing about competition stores opening dates. Since we had decided that we were going to use the difference in terms of number of days as the relevant information in case of dates. Such fields were replaced by a zero value as well.</w:t>
+        <w:t xml:space="preserve">case, information was missing about competition stores opening dates. Since we had </w:t>
+      </w:r>
+      <w:r>
+        <w:lastRenderedPageBreak/>
+        <w:t>decided that we were going to use the difference in terms of number of days as the relevant information in case of dates. Such fields were replaced by a zero value as well.</w:t>
       </w:r>
     </w:p>
     <w:p>
@@ -1379,11 +1590,7 @@
         <w:t xml:space="preserve">was taken as twice the number of input nodes. Since the number of input nodes was 2, </w:t>
       </w:r>
       <w:r>
-        <w:t xml:space="preserve">we started with 4 nodes. It was observed that the network learned faster if the number of nodes was increased. </w:t>
-      </w:r>
-      <w:r>
-        <w:lastRenderedPageBreak/>
-        <w:t>However, the number of weights to be trained also increased with an increase in the number of nodes. For example, with 2 hidden nodes, the number of weights to be trained would be (3 x 2) + (3 x 2) = 12, whereas, with 4 hidden nodes, the number of weights to be trained was (3 x 4) + (5 x 2) = 22. It was decided that we needed a minimum of 5 training samples for each weight</w:t>
+        <w:t>we started with 4 nodes. It was observed that the network learned faster if the number of nodes was increased. However, the number of weights to be trained also increased with an increase in the number of nodes. For example, with 2 hidden nodes, the number of weights to be trained would be (3 x 2) + (3 x 2) = 12, whereas, with 4 hidden nodes, the number of weights to be trained was (3 x 4) + (5 x 2) = 22. It was decided that we needed a minimum of 5 training samples for each weight</w:t>
       </w:r>
       <w:r>
         <w:t xml:space="preserve"> </w:t>
@@ -1431,7 +1638,11 @@
         <w:t xml:space="preserve">. A very high Eta value is likely to miss the optimal solution, whereas a very small Eta value is likely to take a long time to reach convergence. Therefore, we need a balance between the two extremes. </w:t>
       </w:r>
       <w:r>
-        <w:t>Let us compare the error curves for two values of Eta – 0.2 vs 0.01, while holding Lambda and Alpha constant at 0.5 and 0.9 respectively. It can be seen that at Eta value of 0.2, the test error rate is completely erratic and it would be very difficult for us to find a natural stopping point for algorithm. Whereas for Eta = 0.01, we have a smooth curve for test and train error, and we can see that test error started rising after roughly 250 iterations, which is where the training was stopped.</w:t>
+        <w:t xml:space="preserve">Let us compare the error curves for two </w:t>
+      </w:r>
+      <w:r>
+        <w:lastRenderedPageBreak/>
+        <w:t>values of Eta – 0.2 vs 0.01, while holding Lambda and Alpha constant at 0.5 and 0.9 respectively. It can be seen that at Eta value of 0.2, the test error rate is completely erratic and it would be very difficult for us to find a natural stopping point for algorithm. Whereas for Eta = 0.01, we have a smooth curve for test and train error, and we can see that test error started rising after roughly 250 iterations, which is where the training was stopped.</w:t>
       </w:r>
     </w:p>
     <w:p>
@@ -1476,27 +1687,14 @@
       <w:r>
         <w:t xml:space="preserve">Figure </w:t>
       </w:r>
-      <w:r>
-        <w:fldChar w:fldCharType="begin"/>
-      </w:r>
-      <w:r>
-        <w:instrText xml:space="preserve"> SEQ Figure \* ARABIC </w:instrText>
-      </w:r>
-      <w:r>
-        <w:fldChar w:fldCharType="separate"/>
-      </w:r>
-      <w:r>
-        <w:rPr>
-          <w:noProof/>
-        </w:rPr>
-        <w:t>1</w:t>
-      </w:r>
-      <w:r>
-        <w:rPr>
-          <w:noProof/>
-        </w:rPr>
-        <w:fldChar w:fldCharType="end"/>
-      </w:r>
+      <w:fldSimple w:instr=" SEQ Figure \* ARABIC ">
+        <w:r>
+          <w:rPr>
+            <w:noProof/>
+          </w:rPr>
+          <w:t>1</w:t>
+        </w:r>
+      </w:fldSimple>
     </w:p>
     <w:p>
       <w:pPr>
@@ -1508,7 +1706,6 @@
           <w:noProof/>
           <w:lang w:eastAsia="en-GB"/>
         </w:rPr>
-        <w:lastRenderedPageBreak/>
         <w:drawing>
           <wp:inline distT="0" distB="0" distL="0" distR="0" wp14:anchorId="1395D150" wp14:editId="0BB6BFD0">
             <wp:extent cx="4572000" cy="2743200"/>
@@ -1532,27 +1729,14 @@
       <w:r>
         <w:t xml:space="preserve">Figure </w:t>
       </w:r>
-      <w:r>
-        <w:fldChar w:fldCharType="begin"/>
-      </w:r>
-      <w:r>
-        <w:instrText xml:space="preserve"> SEQ Figure \* ARABIC </w:instrText>
-      </w:r>
-      <w:r>
-        <w:fldChar w:fldCharType="separate"/>
-      </w:r>
-      <w:r>
-        <w:rPr>
-          <w:noProof/>
-        </w:rPr>
-        <w:t>2</w:t>
-      </w:r>
-      <w:r>
-        <w:rPr>
-          <w:noProof/>
-        </w:rPr>
-        <w:fldChar w:fldCharType="end"/>
-      </w:r>
+      <w:fldSimple w:instr=" SEQ Figure \* ARABIC ">
+        <w:r>
+          <w:rPr>
+            <w:noProof/>
+          </w:rPr>
+          <w:t>2</w:t>
+        </w:r>
+      </w:fldSimple>
     </w:p>
     <w:p/>
     <w:p>
@@ -1590,7 +1774,11 @@
         <w:t xml:space="preserve">. </w:t>
       </w:r>
       <w:r>
-        <w:t xml:space="preserve">It was noticed in training that lower alpha values tended to take a longer time to train. For example, for Alpha = 0.5, our network could not converge in 1000 iterations, whereas for Alpha = 0.75, the network took roughly </w:t>
+        <w:t xml:space="preserve">It was noticed in training that </w:t>
+      </w:r>
+      <w:r>
+        <w:lastRenderedPageBreak/>
+        <w:t xml:space="preserve">lower alpha values tended to take a longer time to train. For example, for Alpha = 0.5, our network could not converge in 1000 iterations, whereas for Alpha = 0.75, the network took roughly </w:t>
       </w:r>
       <w:r>
         <w:t xml:space="preserve">350 iterations to train as shown in the figure below. </w:t>
@@ -1633,27 +1821,14 @@
       <w:r>
         <w:t xml:space="preserve">Figure </w:t>
       </w:r>
-      <w:r>
-        <w:fldChar w:fldCharType="begin"/>
-      </w:r>
-      <w:r>
-        <w:instrText xml:space="preserve"> SEQ Figure \* ARABIC </w:instrText>
-      </w:r>
-      <w:r>
-        <w:fldChar w:fldCharType="separate"/>
-      </w:r>
-      <w:r>
-        <w:rPr>
-          <w:noProof/>
-        </w:rPr>
-        <w:t>3</w:t>
-      </w:r>
-      <w:r>
-        <w:rPr>
-          <w:noProof/>
-        </w:rPr>
-        <w:fldChar w:fldCharType="end"/>
-      </w:r>
+      <w:fldSimple w:instr=" SEQ Figure \* ARABIC ">
+        <w:r>
+          <w:rPr>
+            <w:noProof/>
+          </w:rPr>
+          <w:t>3</w:t>
+        </w:r>
+      </w:fldSimple>
     </w:p>
     <w:p>
       <w:pPr>
@@ -1697,11 +1872,7 @@
         <w:t>, hence we have kept the value of Lambda to be low at 0.1 which eliminates the problem of an uneven start.</w:t>
       </w:r>
       <w:r>
-        <w:t xml:space="preserve"> </w:t>
-      </w:r>
-      <w:r>
-        <w:lastRenderedPageBreak/>
-        <w:t>Overall, the results are not too sensitive to values of Lambda, so a higher value can also be chosen as long as the first few iterations are ignored.</w:t>
+        <w:t xml:space="preserve"> Overall, the results are not too sensitive to values of Lambda, so a higher value can also be chosen as long as the first few iterations are ignored.</w:t>
       </w:r>
       <w:r>
         <w:t xml:space="preserve"> The following two figures illustrate this point. For low values of Lambda, a further advantage that was noticed was that the test error reduces at a gradual pace throughout the training while the rate of reduction can be erratic for higher values of Lambda. Lower rates of Lambda tend to take longer time to train. However, in this case it did not pose too much of a problem as the training still finished in roughly 500 iterations for low values of Lambda (0.1). </w:t>
@@ -1718,6 +1889,7 @@
           <w:noProof/>
           <w:lang w:eastAsia="en-GB"/>
         </w:rPr>
+        <w:lastRenderedPageBreak/>
         <w:drawing>
           <wp:inline distT="0" distB="0" distL="0" distR="0" wp14:anchorId="06B5D6F7" wp14:editId="09048219">
             <wp:extent cx="5731510" cy="3482975"/>
@@ -1742,27 +1914,14 @@
       <w:r>
         <w:t xml:space="preserve">Figure </w:t>
       </w:r>
-      <w:r>
-        <w:fldChar w:fldCharType="begin"/>
-      </w:r>
-      <w:r>
-        <w:instrText xml:space="preserve"> SEQ Figure \* ARABIC </w:instrText>
-      </w:r>
-      <w:r>
-        <w:fldChar w:fldCharType="separate"/>
-      </w:r>
-      <w:r>
-        <w:rPr>
-          <w:noProof/>
-        </w:rPr>
-        <w:t>4</w:t>
-      </w:r>
-      <w:r>
-        <w:rPr>
-          <w:noProof/>
-        </w:rPr>
-        <w:fldChar w:fldCharType="end"/>
-      </w:r>
+      <w:fldSimple w:instr=" SEQ Figure \* ARABIC ">
+        <w:r>
+          <w:rPr>
+            <w:noProof/>
+          </w:rPr>
+          <w:t>4</w:t>
+        </w:r>
+      </w:fldSimple>
     </w:p>
     <w:p>
       <w:pPr>
@@ -1780,7 +1939,6 @@
           <w:noProof/>
           <w:lang w:eastAsia="en-GB"/>
         </w:rPr>
-        <w:lastRenderedPageBreak/>
         <w:drawing>
           <wp:inline distT="0" distB="0" distL="0" distR="0" wp14:anchorId="0CFFADAF" wp14:editId="47B6D9AE">
             <wp:extent cx="5731510" cy="3366770"/>
@@ -1805,27 +1963,14 @@
       <w:r>
         <w:t xml:space="preserve">Figure </w:t>
       </w:r>
-      <w:r>
-        <w:fldChar w:fldCharType="begin"/>
-      </w:r>
-      <w:r>
-        <w:instrText xml:space="preserve"> SEQ Figure \* ARABIC </w:instrText>
-      </w:r>
-      <w:r>
-        <w:fldChar w:fldCharType="separate"/>
-      </w:r>
-      <w:r>
-        <w:rPr>
-          <w:noProof/>
-        </w:rPr>
-        <w:t>5</w:t>
-      </w:r>
-      <w:r>
-        <w:rPr>
-          <w:noProof/>
-        </w:rPr>
-        <w:fldChar w:fldCharType="end"/>
-      </w:r>
+      <w:fldSimple w:instr=" SEQ Figure \* ARABIC ">
+        <w:r>
+          <w:rPr>
+            <w:noProof/>
+          </w:rPr>
+          <w:t>5</w:t>
+        </w:r>
+      </w:fldSimple>
     </w:p>
     <w:p>
       <w:pPr>
@@ -1838,6 +1983,7 @@
         <w:pStyle w:val="Heading2"/>
       </w:pPr>
       <w:r>
+        <w:lastRenderedPageBreak/>
         <w:t>Group Task: Prediction of Retail Sales for Rossmann Stores</w:t>
       </w:r>
     </w:p>
@@ -1887,7 +2033,6 @@
           <w:noProof/>
           <w:lang w:eastAsia="en-GB"/>
         </w:rPr>
-        <w:lastRenderedPageBreak/>
         <w:drawing>
           <wp:inline distT="0" distB="0" distL="0" distR="0" wp14:anchorId="72215F9D" wp14:editId="055DF82F">
             <wp:extent cx="3667125" cy="3667125"/>
@@ -1935,24 +2080,14 @@
       <w:r>
         <w:t xml:space="preserve">Figure </w:t>
       </w:r>
-      <w:r>
-        <w:fldChar w:fldCharType="begin"/>
-      </w:r>
-      <w:r>
-        <w:instrText xml:space="preserve"> SEQ Figure \* ARABIC </w:instrText>
-      </w:r>
-      <w:r>
-        <w:fldChar w:fldCharType="separate"/>
-      </w:r>
-      <w:r>
-        <w:rPr>
-          <w:noProof/>
-        </w:rPr>
-        <w:t>6</w:t>
-      </w:r>
-      <w:r>
-        <w:fldChar w:fldCharType="end"/>
-      </w:r>
+      <w:fldSimple w:instr=" SEQ Figure \* ARABIC ">
+        <w:r>
+          <w:rPr>
+            <w:noProof/>
+          </w:rPr>
+          <w:t>6</w:t>
+        </w:r>
+      </w:fldSimple>
     </w:p>
     <w:p/>
     <w:p/>
@@ -1966,6 +2101,7 @@
           <w:noProof/>
           <w:lang w:eastAsia="en-GB"/>
         </w:rPr>
+        <w:lastRenderedPageBreak/>
         <w:drawing>
           <wp:inline distT="0" distB="0" distL="0" distR="0" wp14:anchorId="58F6557E" wp14:editId="12FD8269">
             <wp:extent cx="2886075" cy="3118215"/>
@@ -2011,24 +2147,14 @@
       <w:r>
         <w:t xml:space="preserve">Figure </w:t>
       </w:r>
-      <w:r>
-        <w:fldChar w:fldCharType="begin"/>
-      </w:r>
-      <w:r>
-        <w:instrText xml:space="preserve"> SEQ Figure \* ARABIC </w:instrText>
-      </w:r>
-      <w:r>
-        <w:fldChar w:fldCharType="separate"/>
-      </w:r>
-      <w:r>
-        <w:rPr>
-          <w:noProof/>
-        </w:rPr>
-        <w:t>7</w:t>
-      </w:r>
-      <w:r>
-        <w:fldChar w:fldCharType="end"/>
-      </w:r>
+      <w:fldSimple w:instr=" SEQ Figure \* ARABIC ">
+        <w:r>
+          <w:rPr>
+            <w:noProof/>
+          </w:rPr>
+          <w:t>7</w:t>
+        </w:r>
+      </w:fldSimple>
     </w:p>
     <w:p/>
     <w:p>
@@ -2041,7 +2167,6 @@
           <w:noProof/>
           <w:lang w:eastAsia="en-GB"/>
         </w:rPr>
-        <w:lastRenderedPageBreak/>
         <w:drawing>
           <wp:inline distT="0" distB="0" distL="0" distR="0" wp14:anchorId="30BD4C04" wp14:editId="079DC3A5">
             <wp:extent cx="3392273" cy="3686175"/>
@@ -2087,30 +2212,21 @@
       <w:r>
         <w:t xml:space="preserve">Figure </w:t>
       </w:r>
-      <w:r>
-        <w:fldChar w:fldCharType="begin"/>
-      </w:r>
-      <w:r>
-        <w:instrText xml:space="preserve"> SEQ Figure \* ARABIC </w:instrText>
-      </w:r>
-      <w:r>
-        <w:fldChar w:fldCharType="separate"/>
-      </w:r>
-      <w:r>
-        <w:rPr>
-          <w:noProof/>
-        </w:rPr>
-        <w:t>8</w:t>
-      </w:r>
-      <w:r>
-        <w:fldChar w:fldCharType="end"/>
-      </w:r>
+      <w:fldSimple w:instr=" SEQ Figure \* ARABIC ">
+        <w:r>
+          <w:rPr>
+            <w:noProof/>
+          </w:rPr>
+          <w:t>8</w:t>
+        </w:r>
+      </w:fldSimple>
     </w:p>
     <w:p>
       <w:pPr>
         <w:pStyle w:val="Heading1"/>
       </w:pPr>
       <w:r>
+        <w:lastRenderedPageBreak/>
         <w:t>Results</w:t>
       </w:r>
       <w:r>
@@ -2170,7 +2286,6 @@
     </w:p>
     <w:p>
       <w:r>
-        <w:lastRenderedPageBreak/>
         <w:t xml:space="preserve"> In our design, we used a simple MLP with error back-propagation. Future versions of the DNN could experiment with different architectures to see if better accuracy can be achieved for the trained network. </w:t>
       </w:r>
     </w:p>
@@ -4638,11 +4753,11 @@
           <c:showBubbleSize val="0"/>
         </c:dLbls>
         <c:smooth val="0"/>
-        <c:axId val="843059024"/>
-        <c:axId val="843059568"/>
+        <c:axId val="93750416"/>
+        <c:axId val="93747152"/>
       </c:lineChart>
       <c:catAx>
-        <c:axId val="843059024"/>
+        <c:axId val="93750416"/>
         <c:scaling>
           <c:orientation val="minMax"/>
         </c:scaling>
@@ -4684,7 +4799,7 @@
             <a:endParaRPr lang="en-US"/>
           </a:p>
         </c:txPr>
-        <c:crossAx val="843059568"/>
+        <c:crossAx val="93747152"/>
         <c:crosses val="autoZero"/>
         <c:auto val="1"/>
         <c:lblAlgn val="ctr"/>
@@ -4692,7 +4807,7 @@
         <c:noMultiLvlLbl val="0"/>
       </c:catAx>
       <c:valAx>
-        <c:axId val="843059568"/>
+        <c:axId val="93747152"/>
         <c:scaling>
           <c:orientation val="minMax"/>
         </c:scaling>
@@ -4743,7 +4858,7 @@
             <a:endParaRPr lang="en-US"/>
           </a:p>
         </c:txPr>
-        <c:crossAx val="843059024"/>
+        <c:crossAx val="93750416"/>
         <c:crosses val="autoZero"/>
         <c:crossBetween val="between"/>
       </c:valAx>
@@ -6490,11 +6605,11 @@
           <c:showBubbleSize val="0"/>
         </c:dLbls>
         <c:smooth val="0"/>
-        <c:axId val="895592976"/>
-        <c:axId val="895594064"/>
+        <c:axId val="93744432"/>
+        <c:axId val="93755312"/>
       </c:lineChart>
       <c:catAx>
-        <c:axId val="895592976"/>
+        <c:axId val="93744432"/>
         <c:scaling>
           <c:orientation val="minMax"/>
         </c:scaling>
@@ -6536,7 +6651,7 @@
             <a:endParaRPr lang="en-US"/>
           </a:p>
         </c:txPr>
-        <c:crossAx val="895594064"/>
+        <c:crossAx val="93755312"/>
         <c:crosses val="autoZero"/>
         <c:auto val="1"/>
         <c:lblAlgn val="ctr"/>
@@ -6544,7 +6659,7 @@
         <c:noMultiLvlLbl val="0"/>
       </c:catAx>
       <c:valAx>
-        <c:axId val="895594064"/>
+        <c:axId val="93755312"/>
         <c:scaling>
           <c:orientation val="minMax"/>
         </c:scaling>
@@ -6595,7 +6710,7 @@
             <a:endParaRPr lang="en-US"/>
           </a:p>
         </c:txPr>
-        <c:crossAx val="895592976"/>
+        <c:crossAx val="93744432"/>
         <c:crosses val="autoZero"/>
         <c:crossBetween val="between"/>
       </c:valAx>
@@ -8960,11 +9075,11 @@
           <c:showBubbleSize val="0"/>
         </c:dLbls>
         <c:smooth val="0"/>
-        <c:axId val="895596784"/>
-        <c:axId val="849434256"/>
+        <c:axId val="93753136"/>
+        <c:axId val="93754768"/>
       </c:lineChart>
       <c:catAx>
-        <c:axId val="895596784"/>
+        <c:axId val="93753136"/>
         <c:scaling>
           <c:orientation val="minMax"/>
         </c:scaling>
@@ -9006,7 +9121,7 @@
             <a:endParaRPr lang="en-US"/>
           </a:p>
         </c:txPr>
-        <c:crossAx val="849434256"/>
+        <c:crossAx val="93754768"/>
         <c:crosses val="autoZero"/>
         <c:auto val="1"/>
         <c:lblAlgn val="ctr"/>
@@ -9014,7 +9129,7 @@
         <c:noMultiLvlLbl val="0"/>
       </c:catAx>
       <c:valAx>
-        <c:axId val="849434256"/>
+        <c:axId val="93754768"/>
         <c:scaling>
           <c:orientation val="minMax"/>
         </c:scaling>
@@ -9065,7 +9180,7 @@
             <a:endParaRPr lang="en-US"/>
           </a:p>
         </c:txPr>
-        <c:crossAx val="895596784"/>
+        <c:crossAx val="93753136"/>
         <c:crosses val="autoZero"/>
         <c:crossBetween val="between"/>
       </c:valAx>
@@ -10387,11 +10502,11 @@
           <c:showBubbleSize val="0"/>
         </c:dLbls>
         <c:smooth val="0"/>
-        <c:axId val="849436976"/>
-        <c:axId val="849432624"/>
+        <c:axId val="93757488"/>
+        <c:axId val="52816192"/>
       </c:lineChart>
       <c:catAx>
-        <c:axId val="849436976"/>
+        <c:axId val="93757488"/>
         <c:scaling>
           <c:orientation val="minMax"/>
         </c:scaling>
@@ -10433,7 +10548,7 @@
             <a:endParaRPr lang="en-US"/>
           </a:p>
         </c:txPr>
-        <c:crossAx val="849432624"/>
+        <c:crossAx val="52816192"/>
         <c:crosses val="autoZero"/>
         <c:auto val="1"/>
         <c:lblAlgn val="ctr"/>
@@ -10441,7 +10556,7 @@
         <c:noMultiLvlLbl val="0"/>
       </c:catAx>
       <c:valAx>
-        <c:axId val="849432624"/>
+        <c:axId val="52816192"/>
         <c:scaling>
           <c:orientation val="minMax"/>
         </c:scaling>
@@ -10492,7 +10607,7 @@
             <a:endParaRPr lang="en-US"/>
           </a:p>
         </c:txPr>
-        <c:crossAx val="849436976"/>
+        <c:crossAx val="93757488"/>
         <c:crosses val="autoZero"/>
         <c:crossBetween val="between"/>
       </c:valAx>
@@ -14070,11 +14185,11 @@
           <c:showBubbleSize val="0"/>
         </c:dLbls>
         <c:smooth val="0"/>
-        <c:axId val="842708416"/>
-        <c:axId val="794577792"/>
+        <c:axId val="52824352"/>
+        <c:axId val="52829792"/>
       </c:lineChart>
       <c:catAx>
-        <c:axId val="842708416"/>
+        <c:axId val="52824352"/>
         <c:scaling>
           <c:orientation val="minMax"/>
         </c:scaling>
@@ -14116,7 +14231,7 @@
             <a:endParaRPr lang="en-US"/>
           </a:p>
         </c:txPr>
-        <c:crossAx val="794577792"/>
+        <c:crossAx val="52829792"/>
         <c:crosses val="autoZero"/>
         <c:auto val="1"/>
         <c:lblAlgn val="ctr"/>
@@ -14124,7 +14239,7 @@
         <c:noMultiLvlLbl val="0"/>
       </c:catAx>
       <c:valAx>
-        <c:axId val="794577792"/>
+        <c:axId val="52829792"/>
         <c:scaling>
           <c:orientation val="minMax"/>
         </c:scaling>
@@ -14175,7 +14290,7 @@
             <a:endParaRPr lang="en-US"/>
           </a:p>
         </c:txPr>
-        <c:crossAx val="842708416"/>
+        <c:crossAx val="52824352"/>
         <c:crosses val="autoZero"/>
         <c:crossBetween val="between"/>
       </c:valAx>

</xml_diff>